<commit_message>
initial update of documentation to TINKER 6
git-svn-id: https://dasher.wustl.edu/subversion/tinker/trunk@75 629c0a7e-b1f9-4fd5-9be9-74e4a2903e08
</commit_message>
<xml_diff>
--- a/doc/word/book/introduction.docx
+++ b/doc/word/book/introduction.docx
@@ -1,6 +1,6 @@
 
 <file path=word/document.xml><?xml version="1.0" encoding="utf-8"?>
-<w:document xmlns:mv="urn:schemas-microsoft-com:mac:vml" xmlns:mo="http://schemas.microsoft.com/office/mac/office/2008/main" xmlns:ve="http://schemas.openxmlformats.org/markup-compatibility/2006" xmlns:o="urn:schemas-microsoft-com:office:office" xmlns:r="http://schemas.openxmlformats.org/officeDocument/2006/relationships" xmlns:m="http://schemas.openxmlformats.org/officeDocument/2006/math" xmlns:v="urn:schemas-microsoft-com:vml" xmlns:w10="urn:schemas-microsoft-com:office:word" xmlns:w="http://schemas.openxmlformats.org/wordprocessingml/2006/main" xmlns:wne="http://schemas.microsoft.com/office/word/2006/wordml" xmlns:wp="http://schemas.openxmlformats.org/drawingml/2006/wordprocessingDrawing" ve:Ignorable="mv" ve:PreserveAttributes="mv:*">
+<w:document xmlns:wpc="http://schemas.microsoft.com/office/word/2010/wordprocessingCanvas" xmlns:mo="http://schemas.microsoft.com/office/mac/office/2008/main" xmlns:mc="http://schemas.openxmlformats.org/markup-compatibility/2006" xmlns:mv="urn:schemas-microsoft-com:mac:vml" xmlns:o="urn:schemas-microsoft-com:office:office" xmlns:r="http://schemas.openxmlformats.org/officeDocument/2006/relationships" xmlns:m="http://schemas.openxmlformats.org/officeDocument/2006/math" xmlns:v="urn:schemas-microsoft-com:vml" xmlns:wp14="http://schemas.microsoft.com/office/word/2010/wordprocessingDrawing" xmlns:wp="http://schemas.openxmlformats.org/drawingml/2006/wordprocessingDrawing" xmlns:w10="urn:schemas-microsoft-com:office:word" xmlns:w="http://schemas.openxmlformats.org/wordprocessingml/2006/main" xmlns:w14="http://schemas.microsoft.com/office/word/2010/wordml" xmlns:wpg="http://schemas.microsoft.com/office/word/2010/wordprocessingGroup" xmlns:wpi="http://schemas.microsoft.com/office/word/2010/wordprocessingInk" xmlns:wne="http://schemas.microsoft.com/office/word/2006/wordml" xmlns:wps="http://schemas.microsoft.com/office/word/2010/wordprocessingShape" mc:Ignorable="w14 wp14">
   <w:body>
     <w:tbl>
       <w:tblPr>
@@ -11,21 +11,13 @@
           <w:left w:w="0" w:type="dxa"/>
           <w:right w:w="0" w:type="dxa"/>
         </w:tblCellMar>
-        <w:tblLook w:val="0000"/>
+        <w:tblLook w:val="0000" w:firstRow="0" w:lastRow="0" w:firstColumn="0" w:lastColumn="0" w:noHBand="0" w:noVBand="0"/>
       </w:tblPr>
       <w:tblGrid>
         <w:gridCol w:w="999"/>
         <w:gridCol w:w="7642"/>
       </w:tblGrid>
       <w:tr>
-        <w:tblPrEx>
-          <w:tblCellMar>
-            <w:top w:w="0" w:type="dxa"/>
-            <w:left w:w="0" w:type="dxa"/>
-            <w:bottom w:w="0" w:type="dxa"/>
-            <w:right w:w="0" w:type="dxa"/>
-          </w:tblCellMar>
-        </w:tblPrEx>
         <w:tc>
           <w:tcPr>
             <w:tcW w:w="999" w:type="dxa"/>
@@ -101,31 +93,23 @@
           <w:szCs w:val="20"/>
         </w:rPr>
         <w:tab/>
-        <w:t>Welcome to the TIN</w:t>
-      </w:r>
-      <w:r>
-        <w:rPr>
-          <w:rFonts w:ascii="New Century Schoolbook" w:hAnsi="New Century Schoolbook" w:cs="New Century Schoolbook"/>
-          <w:sz w:val="20"/>
-          <w:szCs w:val="20"/>
-        </w:rPr>
-        <w:t xml:space="preserve">KER molecular modeling package!  TINKER is designed to be an easily used and flexible system of programs and routines for molecular mechanics and dynamics as well as other energy-based and structural manipulation calculations. It is intended to be modular </w:t>
-      </w:r>
-      <w:r>
-        <w:rPr>
-          <w:rFonts w:ascii="New Century Schoolbook" w:hAnsi="New Century Schoolbook" w:cs="New Century Schoolbook"/>
-          <w:sz w:val="20"/>
-          <w:szCs w:val="20"/>
-        </w:rPr>
-        <w:t>enough to enable development of new computational methods and efficient enough to meet most production calculation needs. Rather than incorporating all the functionality in one monolithic program, TINKER provides a set of relatively small programs that int</w:t>
-      </w:r>
-      <w:r>
-        <w:rPr>
-          <w:rFonts w:ascii="New Century Schoolbook" w:hAnsi="New Century Schoolbook" w:cs="New Century Schoolbook"/>
-          <w:sz w:val="20"/>
-          <w:szCs w:val="20"/>
-        </w:rPr>
-        <w:t>eroperate to perform complex computations. New programs can be easily added by modelers with only limited programming experience. The series of major programs included in the distribution system perform the following core tasks:</w:t>
+        <w:t>Welcome to the TINK</w:t>
+      </w:r>
+      <w:r>
+        <w:rPr>
+          <w:rFonts w:ascii="New Century Schoolbook" w:hAnsi="New Century Schoolbook" w:cs="New Century Schoolbook"/>
+          <w:sz w:val="20"/>
+          <w:szCs w:val="20"/>
+        </w:rPr>
+        <w:t xml:space="preserve">ER molecular modeling package! </w:t>
+      </w:r>
+      <w:r>
+        <w:rPr>
+          <w:rFonts w:ascii="New Century Schoolbook" w:hAnsi="New Century Schoolbook" w:cs="New Century Schoolbook"/>
+          <w:sz w:val="20"/>
+          <w:szCs w:val="20"/>
+        </w:rPr>
+        <w:t>TINKER is designed to be an easily used and flexible system of programs and routines for molecular mechanics and dynamics as well as other energy-based and structural manipulation calculations. It is intended to be modular enough to enable development of new computational methods and efficient enough to meet most production calculation needs. Rather than incorporating all the functionality in one monolithic program, TINKER provides a set of relatively small programs that interoperate to perform complex computations. New programs can be easily added by modelers with only limited programming experience. The series of major programs included in the distribution system perform the following core tasks:</w:t>
       </w:r>
     </w:p>
     <w:p>
@@ -159,15 +143,7 @@
           <w:szCs w:val="20"/>
         </w:rPr>
         <w:tab/>
-        <w:t xml:space="preserve">building protein and </w:t>
-      </w:r>
-      <w:r>
-        <w:rPr>
-          <w:rFonts w:ascii="New Century Schoolbook" w:hAnsi="New Century Schoolbook" w:cs="New Century Schoolbook"/>
-          <w:sz w:val="20"/>
-          <w:szCs w:val="20"/>
-        </w:rPr>
-        <w:t>nucleic acid models from sequence</w:t>
+        <w:t>building protein and nucleic acid models from sequence</w:t>
       </w:r>
     </w:p>
     <w:p>
@@ -307,13 +283,6 @@
           <w:szCs w:val="20"/>
         </w:rPr>
         <w:tab/>
-      </w:r>
-      <w:r>
-        <w:rPr>
-          <w:rFonts w:ascii="New Century Schoolbook" w:hAnsi="New Century Schoolbook" w:cs="New Century Schoolbook"/>
-          <w:sz w:val="20"/>
-          <w:szCs w:val="20"/>
-        </w:rPr>
         <w:t>normal modes and vibrational frequencies</w:t>
       </w:r>
     </w:p>
@@ -531,166 +500,79 @@
           <w:szCs w:val="20"/>
         </w:rPr>
         <w:tab/>
-        <w:t>Many of the various energy minimization and molecular dynamics computations can be performed on full or partial</w:t>
-      </w:r>
-      <w:r>
-        <w:rPr>
-          <w:rFonts w:ascii="New Century Schoolbook" w:hAnsi="New Century Schoolbook" w:cs="New Century Schoolbook"/>
-          <w:sz w:val="20"/>
-          <w:szCs w:val="20"/>
-        </w:rPr>
-        <w:t xml:space="preserve"> structures, over Cartesian, internal or rigid body coordinates, and including a variety of boundary conditions and crystal cell types. Other programs are available to generate timing data and allow checking of potential function derivatives for coding err</w:t>
-      </w:r>
-      <w:r>
-        <w:rPr>
-          <w:rFonts w:ascii="New Century Schoolbook" w:hAnsi="New Century Schoolbook" w:cs="New Century Schoolbook"/>
-          <w:sz w:val="20"/>
-          <w:szCs w:val="20"/>
-        </w:rPr>
-        <w:t>ors. Special features are available to facilitate input and output of protein and nucleic acid structures. However, the basic core routines have no knowledge of biopolymer structure and can be used for general molecular systems.</w:t>
-      </w:r>
-    </w:p>
-    <w:p>
-      <w:pPr>
-        <w:widowControl/>
-        <w:jc w:val="both"/>
-      </w:pPr>
-    </w:p>
-    <w:p>
-      <w:pPr>
-        <w:widowControl/>
-        <w:jc w:val="both"/>
-      </w:pPr>
-      <w:r>
-        <w:rPr>
-          <w:rFonts w:ascii="New Century Schoolbook" w:hAnsi="New Century Schoolbook" w:cs="New Century Schoolbook"/>
-          <w:sz w:val="20"/>
-          <w:szCs w:val="20"/>
-        </w:rPr>
-        <w:tab/>
-        <w:t>Due to its e</w:t>
-      </w:r>
-      <w:r>
-        <w:rPr>
-          <w:rFonts w:ascii="New Century Schoolbook" w:hAnsi="New Century Schoolbook" w:cs="New Century Schoolbook"/>
-          <w:sz w:val="20"/>
-          <w:szCs w:val="20"/>
-        </w:rPr>
-        <w:t>mphasis on ease of modification, TINKER differs from many other currently available molecular modeling packages in that the user is expected to be willing to write simple ``front-end'' programs and make some alterations at the source code level. The main p</w:t>
-      </w:r>
-      <w:r>
-        <w:rPr>
-          <w:rFonts w:ascii="New Century Schoolbook" w:hAnsi="New Century Schoolbook" w:cs="New Century Schoolbook"/>
-          <w:sz w:val="20"/>
-          <w:szCs w:val="20"/>
-        </w:rPr>
-        <w:t>rograms provided should be considered as templates for the users to change according to their wishes. All subroutines are internally documented and structured programming practices are adhered to throughout. The result, it is hoped, will be a calculational</w:t>
-      </w:r>
-      <w:r>
-        <w:rPr>
-          <w:rFonts w:ascii="New Century Schoolbook" w:hAnsi="New Century Schoolbook" w:cs="New Century Schoolbook"/>
-          <w:sz w:val="20"/>
-          <w:szCs w:val="20"/>
-        </w:rPr>
-        <w:t xml:space="preserve"> system which can be tailored to local needs and desires.</w:t>
-      </w:r>
-    </w:p>
-    <w:p>
-      <w:pPr>
-        <w:widowControl/>
-        <w:jc w:val="both"/>
-      </w:pPr>
-    </w:p>
-    <w:p>
-      <w:pPr>
-        <w:widowControl/>
-        <w:jc w:val="both"/>
-      </w:pPr>
-      <w:r>
-        <w:rPr>
-          <w:rFonts w:ascii="New Century Schoolbook" w:hAnsi="New Century Schoolbook" w:cs="New Century Schoolbook"/>
-          <w:sz w:val="20"/>
-          <w:szCs w:val="20"/>
-        </w:rPr>
-        <w:tab/>
-        <w:t>The core TINKER system consists of nearly 135,000 lines of source written entirely in a portable Fortran77 superset. Use is made of only some very common extensions that aid in writing highly stru</w:t>
-      </w:r>
-      <w:r>
-        <w:rPr>
-          <w:rFonts w:ascii="New Century Schoolbook" w:hAnsi="New Century Schoolbook" w:cs="New Century Schoolbook"/>
-          <w:sz w:val="20"/>
-          <w:szCs w:val="20"/>
-        </w:rPr>
-        <w:t>ctured code. The current version of the package has been ported to a wide range of computers with no or extremely minimal changes. Tested systems include: Red Hat Linux, Microsoft Windows 9X/NT/2000/XP, Apple OS9 and OSX, HP/Compaq/DEC Alphas under Tru64 U</w:t>
-      </w:r>
-      <w:r>
-        <w:rPr>
-          <w:rFonts w:ascii="New Century Schoolbook" w:hAnsi="New Century Schoolbook" w:cs="New Century Schoolbook"/>
-          <w:sz w:val="20"/>
-          <w:szCs w:val="20"/>
-        </w:rPr>
-        <w:t>nix and OpenVMS, Hewlett-Packard, IBM, Silicon Graphics and Sun workstations under each vendor's Unix. At present, our new code is written on various Linux platforms, and occasionally tested for compatibility on various of the other machine and OS combinat</w:t>
-      </w:r>
-      <w:r>
-        <w:rPr>
-          <w:rFonts w:ascii="New Century Schoolbook" w:hAnsi="New Century Schoolbook" w:cs="New Century Schoolbook"/>
-          <w:sz w:val="20"/>
-          <w:szCs w:val="20"/>
-        </w:rPr>
-        <w:t>ions listed above. At present, we are in the process of converting our primary development efforts from Fortran77 to a more modern Fortran dialect. A machine-translated C version of TINKER is currently available, and a hand-translated optimized C version o</w:t>
-      </w:r>
-      <w:r>
-        <w:rPr>
-          <w:rFonts w:ascii="New Century Schoolbook" w:hAnsi="New Century Schoolbook" w:cs="New Century Schoolbook"/>
-          <w:sz w:val="20"/>
-          <w:szCs w:val="20"/>
-        </w:rPr>
-        <w:t>f a previous TINKER release is available for inspection. Conversion to C or C++ is under consideration, but not being actively pursued at this time.</w:t>
-      </w:r>
-    </w:p>
-    <w:p>
-      <w:pPr>
-        <w:widowControl/>
-        <w:jc w:val="both"/>
-      </w:pPr>
-    </w:p>
-    <w:p>
-      <w:pPr>
-        <w:widowControl/>
-        <w:jc w:val="both"/>
-      </w:pPr>
-      <w:r>
-        <w:rPr>
-          <w:rFonts w:ascii="New Century Schoolbook" w:hAnsi="New Century Schoolbook" w:cs="New Century Schoolbook"/>
-          <w:sz w:val="20"/>
-          <w:szCs w:val="20"/>
-        </w:rPr>
-        <w:tab/>
-        <w:t>The basic design of the energy function engine used by the TINKER system allows usage of several differen</w:t>
-      </w:r>
-      <w:r>
-        <w:rPr>
-          <w:rFonts w:ascii="New Century Schoolbook" w:hAnsi="New Century Schoolbook" w:cs="New Century Schoolbook"/>
-          <w:sz w:val="20"/>
-          <w:szCs w:val="20"/>
-        </w:rPr>
-        <w:t>t parameter sets. At present we are distributing parameters that implement AMBER ff94 and ff96, CHARMM19 and 27, MM2, MM3, OPLS-UA, OPLS-AA, Liam Dang's polarizable potentials, and our own AMOEBA (Atomic Multipole Optimized Energetics for Biomolecular Appl</w:t>
-      </w:r>
-      <w:r>
-        <w:rPr>
-          <w:rFonts w:ascii="New Century Schoolbook" w:hAnsi="New Century Schoolbook" w:cs="New Century Schoolbook"/>
-          <w:sz w:val="20"/>
-          <w:szCs w:val="20"/>
-        </w:rPr>
-        <w:t>ications) parameters. In most cases, the source code separates the geometric manipulations needed for energy derivatives from the actual form of the energy function itself. Several other literature parameter sets are being considered for possible future de</w:t>
-      </w:r>
-      <w:r>
-        <w:rPr>
-          <w:rFonts w:ascii="New Century Schoolbook" w:hAnsi="New Century Schoolbook" w:cs="New Century Schoolbook"/>
-          <w:sz w:val="20"/>
-          <w:szCs w:val="20"/>
-        </w:rPr>
-        <w:t xml:space="preserve">velopment (ENCAD, MMFF-94, MM4, UFF, </w:t>
+        <w:t>Many of the various energy minimization and molecular dynamics computations can be performed on full or partial structures, over Cartesian, internal or rigid body coordinates, and including a variety of boundary conditions and crystal cell types. Other programs are available to generate timing data and allow checking of potential function derivatives for coding errors. Special features are available to facilitate input and output of protein and nucleic acid structures. However, the basic core routines have no knowledge of biopolymer structure and can be used for general molecular systems.</w:t>
+      </w:r>
+    </w:p>
+    <w:p>
+      <w:pPr>
+        <w:widowControl/>
+        <w:jc w:val="both"/>
+      </w:pPr>
+    </w:p>
+    <w:p>
+      <w:pPr>
+        <w:widowControl/>
+        <w:jc w:val="both"/>
+      </w:pPr>
+      <w:r>
+        <w:rPr>
+          <w:rFonts w:ascii="New Century Schoolbook" w:hAnsi="New Century Schoolbook" w:cs="New Century Schoolbook"/>
+          <w:sz w:val="20"/>
+          <w:szCs w:val="20"/>
+        </w:rPr>
+        <w:tab/>
+        <w:t>Due to its emphasis on ease of modification, TINKER differs from many other currently available molecular modeling packages in that the user is expected to be willing to write simple ``front-end'' programs and make some alterations at the source code level. The main programs provided should be considered as templates for the users to change according to their wishes. All subroutines are internally documented and structured programming practices are adhered to throughout. The result, it is hoped, will be a calculational system which can be tailored to local needs and desires.</w:t>
+      </w:r>
+    </w:p>
+    <w:p>
+      <w:pPr>
+        <w:widowControl/>
+        <w:jc w:val="both"/>
+      </w:pPr>
+    </w:p>
+    <w:p>
+      <w:pPr>
+        <w:widowControl/>
+        <w:jc w:val="both"/>
+      </w:pPr>
+      <w:r>
+        <w:rPr>
+          <w:rFonts w:ascii="New Century Schoolbook" w:hAnsi="New Century Schoolbook" w:cs="New Century Schoolbook"/>
+          <w:sz w:val="20"/>
+          <w:szCs w:val="20"/>
+        </w:rPr>
+        <w:tab/>
+        <w:t xml:space="preserve">The core TINKER system consists of nearly 135,000 lines of source written entirely in a portable Fortran77 superset. Use is made of only some very common extensions that aid in writing highly structured code. The current version of the package has been ported to a wide range of computers with no or extremely minimal changes. Tested systems include: Red Hat Linux, Microsoft Windows 9X/NT/2000/XP, Apple OS9 and OSX, HP/Compaq/DEC Alphas under Tru64 Unix and OpenVMS, Hewlett-Packard, IBM, Silicon Graphics and Sun workstations under each vendor's Unix. At present, our new code is written on various Linux platforms, and occasionally tested for compatibility on various of the other machine and OS combinations listed above. At present, we are in the process of converting our primary development efforts from Fortran77 to a more modern Fortran dialect. A machine-translated C version of TINKER is currently available, and a </w:t>
+      </w:r>
+      <w:r>
+        <w:rPr>
+          <w:rFonts w:ascii="New Century Schoolbook" w:hAnsi="New Century Schoolbook" w:cs="New Century Schoolbook"/>
+          <w:sz w:val="20"/>
+          <w:szCs w:val="20"/>
+        </w:rPr>
+        <w:lastRenderedPageBreak/>
+        <w:t>hand-translated optimized C version of a previous TINKER release is available for inspection. Conversion to C or C++ is under consideration, but not being actively pursued at this time.</w:t>
+      </w:r>
+    </w:p>
+    <w:p>
+      <w:pPr>
+        <w:widowControl/>
+        <w:jc w:val="both"/>
+      </w:pPr>
+    </w:p>
+    <w:p>
+      <w:pPr>
+        <w:widowControl/>
+        <w:jc w:val="both"/>
+      </w:pPr>
+      <w:r>
+        <w:rPr>
+          <w:rFonts w:ascii="New Century Schoolbook" w:hAnsi="New Century Schoolbook" w:cs="New Century Schoolbook"/>
+          <w:sz w:val="20"/>
+          <w:szCs w:val="20"/>
+        </w:rPr>
+        <w:tab/>
+        <w:t xml:space="preserve">The basic design of the energy function engine used by the TINKER system allows usage of several different parameter sets. At present we are distributing parameters that implement AMBER ff94 and ff96, CHARMM19 and 27, MM2, MM3, OPLS-UA, OPLS-AA, Liam Dang's polarizable potentials, and our own AMOEBA (Atomic Multipole Optimized Energetics for Biomolecular Applications) parameters. In most cases, the source code separates the geometric manipulations needed for energy derivatives from the actual form of the energy function itself. Several other literature parameter sets are being considered for possible future development (ENCAD, MMFF-94, MM4, UFF, </w:t>
       </w:r>
       <w:r>
         <w:rPr>
@@ -729,38 +611,7 @@
           <w:szCs w:val="20"/>
         </w:rPr>
         <w:tab/>
-      </w:r>
-      <w:r>
-        <w:rPr>
-          <w:rFonts w:ascii="New Century Schoolbook" w:hAnsi="New Century Schoolbook" w:cs="New Century Schoolbook"/>
-          <w:sz w:val="20"/>
-          <w:szCs w:val="20"/>
-        </w:rPr>
-        <w:t>Much of the software in the TINKER package has been heavily used and well tested, but some modules are still in a fairly early stage of development. Further work on the TINKER system is planned in three main areas: (1) extension and improvement of the pote</w:t>
-      </w:r>
-      <w:r>
-        <w:rPr>
-          <w:rFonts w:ascii="New Century Schoolbook" w:hAnsi="New Century Schoolbook" w:cs="New Century Schoolbook"/>
-          <w:sz w:val="20"/>
-          <w:szCs w:val="20"/>
-        </w:rPr>
-        <w:t>ntial energy parameters including additional parameterization and testing of our polarizable multipole AMOEBA force field, (2) coding of new computational algorithms including additional methods for free energy determination, torsional Monte Carlo and mole</w:t>
-      </w:r>
-      <w:r>
-        <w:rPr>
-          <w:rFonts w:ascii="New Century Schoolbook" w:hAnsi="New Century Schoolbook" w:cs="New Century Schoolbook"/>
-          <w:sz w:val="20"/>
-          <w:szCs w:val="20"/>
-        </w:rPr>
-        <w:t>cular dynamics sampling, advanced methods for long range interactions, better transition state location, and further application of the potential smoothing paradigm, and (3) further development of Force Field Explorer, a Java-based GUI front-end to the TIN</w:t>
-      </w:r>
-      <w:r>
-        <w:rPr>
-          <w:rFonts w:ascii="New Century Schoolbook" w:hAnsi="New Century Schoolbook" w:cs="New Century Schoolbook"/>
-          <w:sz w:val="20"/>
-          <w:szCs w:val="20"/>
-        </w:rPr>
-        <w:t>KER programs that provides for calculation setup, launch and control as well as basic molecular visualization.</w:t>
+        <w:t>Much of the software in the TINKER package has been heavily used and well tested, but some modules are still in a fairly early stage of development. Further work on the TINKER system is planned in three main areas: (1) extension and improvement of the potential energy parameters including additional parameterization and testing of our polarizable multipole AMOEBA force field, (2) coding of new computational algorithms including additional methods for free energy determination, torsional Monte Carlo and molecular dynamics sampling, advanced methods for long range interactions, better transition state location, and further application of the potential smoothing paradigm, and (3) further development of Force Field Explorer, a Java-based GUI front-end to the TINKER programs that provides for calculation setup, launch and control as well as basic molecular visualization.</w:t>
       </w:r>
     </w:p>
     <w:p>
@@ -806,15 +657,7 @@
           <w:szCs w:val="20"/>
         </w:rPr>
         <w:tab/>
-        <w:t>Profess</w:t>
-      </w:r>
-      <w:r>
-        <w:rPr>
-          <w:rFonts w:ascii="New Century Schoolbook" w:hAnsi="New Century Schoolbook" w:cs="New Century Schoolbook"/>
-          <w:sz w:val="20"/>
-          <w:szCs w:val="20"/>
-        </w:rPr>
-        <w:t>or Jay William Ponder</w:t>
+        <w:t>Professor Jay William Ponder</w:t>
       </w:r>
     </w:p>
     <w:p>
@@ -833,7 +676,7 @@
           <w:szCs w:val="20"/>
         </w:rPr>
         <w:tab/>
-        <w:t>Biochemistry &amp; Molecular Biophysics, Box 8231</w:t>
+        <w:t>Department of Chemistry, Box 1134</w:t>
       </w:r>
     </w:p>
     <w:p>
@@ -852,7 +695,15 @@
           <w:szCs w:val="20"/>
         </w:rPr>
         <w:tab/>
-        <w:t>Washington University School of Medicine</w:t>
+        <w:t>Washington Unive</w:t>
+      </w:r>
+      <w:r>
+        <w:rPr>
+          <w:rFonts w:ascii="New Century Schoolbook" w:hAnsi="New Century Schoolbook" w:cs="New Century Schoolbook"/>
+          <w:sz w:val="20"/>
+          <w:szCs w:val="20"/>
+        </w:rPr>
+        <w:t>rsity in Saint Louis</w:t>
       </w:r>
     </w:p>
     <w:p>
@@ -871,7 +722,7 @@
           <w:szCs w:val="20"/>
         </w:rPr>
         <w:tab/>
-        <w:t>660 South Euclid Avenue</w:t>
+        <w:t>One Brookings Hall</w:t>
       </w:r>
     </w:p>
     <w:p>
@@ -890,7 +741,39 @@
           <w:szCs w:val="20"/>
         </w:rPr>
         <w:tab/>
-        <w:t>Saint Louis, MO  63110  U.S.A.</w:t>
+        <w:t>Saint Louis, MO</w:t>
+      </w:r>
+      <w:r>
+        <w:rPr>
+          <w:rFonts w:ascii="New Century Schoolbook" w:hAnsi="New Century Schoolbook" w:cs="New Century Schoolbook"/>
+          <w:sz w:val="40"/>
+          <w:szCs w:val="40"/>
+        </w:rPr>
+        <w:t xml:space="preserve"> </w:t>
+      </w:r>
+      <w:r>
+        <w:rPr>
+          <w:rFonts w:ascii="New Century Schoolbook" w:hAnsi="New Century Schoolbook" w:cs="New Century Schoolbook"/>
+          <w:sz w:val="20"/>
+          <w:szCs w:val="20"/>
+        </w:rPr>
+        <w:t>63130</w:t>
+      </w:r>
+      <w:r>
+        <w:rPr>
+          <w:rFonts w:ascii="New Century Schoolbook" w:hAnsi="New Century Schoolbook" w:cs="New Century Schoolbook"/>
+          <w:sz w:val="40"/>
+          <w:szCs w:val="40"/>
+        </w:rPr>
+        <w:t xml:space="preserve"> </w:t>
+      </w:r>
+      <w:r>
+        <w:rPr>
+          <w:rFonts w:ascii="New Century Schoolbook" w:hAnsi="New Century Schoolbook" w:cs="New Century Schoolbook"/>
+          <w:sz w:val="20"/>
+          <w:szCs w:val="20"/>
+        </w:rPr>
+        <w:t>U.S.A.</w:t>
       </w:r>
     </w:p>
     <w:p>
@@ -928,7 +811,14 @@
           <w:szCs w:val="20"/>
         </w:rPr>
         <w:tab/>
-        <w:t>Center for Computational Biology, Room 208</w:t>
+      </w:r>
+      <w:r>
+        <w:rPr>
+          <w:rFonts w:ascii="New Century Schoolbook" w:hAnsi="New Century Schoolbook" w:cs="New Century Schoolbook"/>
+          <w:sz w:val="20"/>
+          <w:szCs w:val="20"/>
+        </w:rPr>
+        <w:t>Louderman Hall, Room 453</w:t>
       </w:r>
     </w:p>
     <w:p>
@@ -956,7 +846,7 @@
           <w:szCs w:val="20"/>
         </w:rPr>
         <w:tab/>
-        <w:t>(314) 362-4195</w:t>
+        <w:t>(314) 935-4275</w:t>
       </w:r>
     </w:p>
     <w:p>
@@ -984,16 +874,10 @@
           <w:szCs w:val="20"/>
         </w:rPr>
         <w:tab/>
-        <w:t xml:space="preserve">(314) </w:t>
-      </w:r>
-      <w:r>
-        <w:rPr>
-          <w:rFonts w:ascii="New Century Schoolbook" w:hAnsi="New Century Schoolbook" w:cs="New Century Schoolbook"/>
-          <w:sz w:val="20"/>
-          <w:szCs w:val="20"/>
-        </w:rPr>
-        <w:t>362-7183</w:t>
-      </w:r>
+        <w:t>(314) 935-4481</w:t>
+      </w:r>
+      <w:bookmarkStart w:id="0" w:name="_GoBack"/>
+      <w:bookmarkEnd w:id="0"/>
     </w:p>
     <w:p>
       <w:pPr>
@@ -1058,17 +942,7 @@
           <w:sz w:val="20"/>
           <w:szCs w:val="20"/>
         </w:rPr>
-        <w:t>http://dasher.wustl.</w:t>
-      </w:r>
-      <w:r>
-        <w:rPr>
-          <w:rFonts w:ascii="Courier" w:hAnsi="Courier" w:cs="Courier"/>
-          <w:b/>
-          <w:bCs/>
-          <w:sz w:val="20"/>
-          <w:szCs w:val="20"/>
-        </w:rPr>
-        <w:t>edu/tinker</w:t>
+        <w:t>http://dasher.wustl.edu/tinker</w:t>
       </w:r>
       <w:r>
         <w:rPr>
@@ -1080,24 +954,25 @@
       </w:r>
     </w:p>
     <w:sectPr>
-      <w:footerReference w:type="default" r:id="rId6"/>
+      <w:footerReference w:type="default" r:id="rId7"/>
       <w:pgSz w:w="12240" w:h="15840"/>
       <w:pgMar w:top="1440" w:right="1800" w:bottom="1800" w:left="1800" w:header="360" w:footer="1080" w:gutter="0"/>
+      <w:cols w:space="720"/>
     </w:sectPr>
   </w:body>
 </w:document>
 </file>
 
 <file path=word/endnotes.xml><?xml version="1.0" encoding="utf-8"?>
-<w:endnotes xmlns:mv="urn:schemas-microsoft-com:mac:vml" xmlns:mo="http://schemas.microsoft.com/office/mac/office/2008/main" xmlns:ve="http://schemas.openxmlformats.org/markup-compatibility/2006" xmlns:o="urn:schemas-microsoft-com:office:office" xmlns:r="http://schemas.openxmlformats.org/officeDocument/2006/relationships" xmlns:m="http://schemas.openxmlformats.org/officeDocument/2006/math" xmlns:v="urn:schemas-microsoft-com:vml" xmlns:w10="urn:schemas-microsoft-com:office:word" xmlns:w="http://schemas.openxmlformats.org/wordprocessingml/2006/main" xmlns:wne="http://schemas.microsoft.com/office/word/2006/wordml" xmlns:wp="http://schemas.openxmlformats.org/drawingml/2006/wordprocessingDrawing">
-  <w:endnote w:type="separator" w:id="0">
+<w:endnotes xmlns:wpc="http://schemas.microsoft.com/office/word/2010/wordprocessingCanvas" xmlns:mo="http://schemas.microsoft.com/office/mac/office/2008/main" xmlns:mc="http://schemas.openxmlformats.org/markup-compatibility/2006" xmlns:mv="urn:schemas-microsoft-com:mac:vml" xmlns:o="urn:schemas-microsoft-com:office:office" xmlns:r="http://schemas.openxmlformats.org/officeDocument/2006/relationships" xmlns:m="http://schemas.openxmlformats.org/officeDocument/2006/math" xmlns:v="urn:schemas-microsoft-com:vml" xmlns:wp14="http://schemas.microsoft.com/office/word/2010/wordprocessingDrawing" xmlns:wp="http://schemas.openxmlformats.org/drawingml/2006/wordprocessingDrawing" xmlns:w10="urn:schemas-microsoft-com:office:word" xmlns:w="http://schemas.openxmlformats.org/wordprocessingml/2006/main" xmlns:w14="http://schemas.microsoft.com/office/word/2010/wordml" xmlns:wpg="http://schemas.microsoft.com/office/word/2010/wordprocessingGroup" xmlns:wpi="http://schemas.microsoft.com/office/word/2010/wordprocessingInk" xmlns:wne="http://schemas.microsoft.com/office/word/2006/wordml" xmlns:wps="http://schemas.microsoft.com/office/word/2010/wordprocessingShape" mc:Ignorable="w14 wp14">
+  <w:endnote w:type="separator" w:id="-1">
     <w:p>
       <w:r>
         <w:separator/>
       </w:r>
     </w:p>
   </w:endnote>
-  <w:endnote w:type="continuationSeparator" w:id="1">
+  <w:endnote w:type="continuationSeparator" w:id="0">
     <w:p>
       <w:r>
         <w:continuationSeparator/>
@@ -1108,7 +983,7 @@
 </file>
 
 <file path=word/footer1.xml><?xml version="1.0" encoding="utf-8"?>
-<w:ftr xmlns:mv="urn:schemas-microsoft-com:mac:vml" xmlns:mo="http://schemas.microsoft.com/office/mac/office/2008/main" xmlns:ve="http://schemas.openxmlformats.org/markup-compatibility/2006" xmlns:o="urn:schemas-microsoft-com:office:office" xmlns:r="http://schemas.openxmlformats.org/officeDocument/2006/relationships" xmlns:m="http://schemas.openxmlformats.org/officeDocument/2006/math" xmlns:v="urn:schemas-microsoft-com:vml" xmlns:w10="urn:schemas-microsoft-com:office:word" xmlns:w="http://schemas.openxmlformats.org/wordprocessingml/2006/main" xmlns:wne="http://schemas.microsoft.com/office/word/2006/wordml" xmlns:wp="http://schemas.openxmlformats.org/drawingml/2006/wordprocessingDrawing">
+<w:ftr xmlns:wpc="http://schemas.microsoft.com/office/word/2010/wordprocessingCanvas" xmlns:mo="http://schemas.microsoft.com/office/mac/office/2008/main" xmlns:mc="http://schemas.openxmlformats.org/markup-compatibility/2006" xmlns:mv="urn:schemas-microsoft-com:mac:vml" xmlns:o="urn:schemas-microsoft-com:office:office" xmlns:r="http://schemas.openxmlformats.org/officeDocument/2006/relationships" xmlns:m="http://schemas.openxmlformats.org/officeDocument/2006/math" xmlns:v="urn:schemas-microsoft-com:vml" xmlns:wp14="http://schemas.microsoft.com/office/word/2010/wordprocessingDrawing" xmlns:wp="http://schemas.openxmlformats.org/drawingml/2006/wordprocessingDrawing" xmlns:w10="urn:schemas-microsoft-com:office:word" xmlns:w="http://schemas.openxmlformats.org/wordprocessingml/2006/main" xmlns:w14="http://schemas.microsoft.com/office/word/2010/wordml" xmlns:wpg="http://schemas.microsoft.com/office/word/2010/wordprocessingGroup" xmlns:wpi="http://schemas.microsoft.com/office/word/2010/wordprocessingInk" xmlns:wne="http://schemas.microsoft.com/office/word/2006/wordml" xmlns:wps="http://schemas.microsoft.com/office/word/2010/wordprocessingShape" mc:Ignorable="w14 wp14">
   <w:p>
     <w:pPr>
       <w:pStyle w:val="HdrFtr"/>
@@ -1203,15 +1078,15 @@
 </file>
 
 <file path=word/footnotes.xml><?xml version="1.0" encoding="utf-8"?>
-<w:footnotes xmlns:mv="urn:schemas-microsoft-com:mac:vml" xmlns:mo="http://schemas.microsoft.com/office/mac/office/2008/main" xmlns:ve="http://schemas.openxmlformats.org/markup-compatibility/2006" xmlns:o="urn:schemas-microsoft-com:office:office" xmlns:r="http://schemas.openxmlformats.org/officeDocument/2006/relationships" xmlns:m="http://schemas.openxmlformats.org/officeDocument/2006/math" xmlns:v="urn:schemas-microsoft-com:vml" xmlns:w10="urn:schemas-microsoft-com:office:word" xmlns:w="http://schemas.openxmlformats.org/wordprocessingml/2006/main" xmlns:wne="http://schemas.microsoft.com/office/word/2006/wordml" xmlns:wp="http://schemas.openxmlformats.org/drawingml/2006/wordprocessingDrawing">
-  <w:footnote w:type="separator" w:id="0">
+<w:footnotes xmlns:wpc="http://schemas.microsoft.com/office/word/2010/wordprocessingCanvas" xmlns:mo="http://schemas.microsoft.com/office/mac/office/2008/main" xmlns:mc="http://schemas.openxmlformats.org/markup-compatibility/2006" xmlns:mv="urn:schemas-microsoft-com:mac:vml" xmlns:o="urn:schemas-microsoft-com:office:office" xmlns:r="http://schemas.openxmlformats.org/officeDocument/2006/relationships" xmlns:m="http://schemas.openxmlformats.org/officeDocument/2006/math" xmlns:v="urn:schemas-microsoft-com:vml" xmlns:wp14="http://schemas.microsoft.com/office/word/2010/wordprocessingDrawing" xmlns:wp="http://schemas.openxmlformats.org/drawingml/2006/wordprocessingDrawing" xmlns:w10="urn:schemas-microsoft-com:office:word" xmlns:w="http://schemas.openxmlformats.org/wordprocessingml/2006/main" xmlns:w14="http://schemas.microsoft.com/office/word/2010/wordml" xmlns:wpg="http://schemas.microsoft.com/office/word/2010/wordprocessingGroup" xmlns:wpi="http://schemas.microsoft.com/office/word/2010/wordprocessingInk" xmlns:wne="http://schemas.microsoft.com/office/word/2006/wordml" xmlns:wps="http://schemas.microsoft.com/office/word/2010/wordprocessingShape" mc:Ignorable="w14 wp14">
+  <w:footnote w:type="separator" w:id="-1">
     <w:p>
       <w:r>
         <w:separator/>
       </w:r>
     </w:p>
   </w:footnote>
-  <w:footnote w:type="continuationSeparator" w:id="1">
+  <w:footnote w:type="continuationSeparator" w:id="0">
     <w:p>
       <w:r>
         <w:continuationSeparator/>
@@ -1222,7 +1097,7 @@
 </file>
 
 <file path=word/styles.xml><?xml version="1.0" encoding="utf-8"?>
-<w:styles xmlns:r="http://schemas.openxmlformats.org/officeDocument/2006/relationships" xmlns:w="http://schemas.openxmlformats.org/wordprocessingml/2006/main">
+<w:styles xmlns:mc="http://schemas.openxmlformats.org/markup-compatibility/2006" xmlns:r="http://schemas.openxmlformats.org/officeDocument/2006/relationships" xmlns:w="http://schemas.openxmlformats.org/wordprocessingml/2006/main" xmlns:w14="http://schemas.microsoft.com/office/word/2010/wordml" mc:Ignorable="w14">
   <w:docDefaults>
     <w:rPrDefault>
       <w:rPr>
@@ -1395,14 +1270,15 @@
   </w:style>
   <w:style w:type="character" w:default="1" w:styleId="DefaultParagraphFont">
     <w:name w:val="Default Paragraph Font"/>
+    <w:uiPriority w:val="1"/>
     <w:semiHidden/>
     <w:unhideWhenUsed/>
   </w:style>
   <w:style w:type="table" w:default="1" w:styleId="TableNormal">
     <w:name w:val="Normal Table"/>
+    <w:uiPriority w:val="99"/>
     <w:semiHidden/>
     <w:unhideWhenUsed/>
-    <w:qFormat/>
     <w:tblPr>
       <w:tblInd w:w="0" w:type="dxa"/>
       <w:tblCellMar>
@@ -1415,6 +1291,7 @@
   </w:style>
   <w:style w:type="numbering" w:default="1" w:styleId="NoList">
     <w:name w:val="No List"/>
+    <w:uiPriority w:val="99"/>
     <w:semiHidden/>
     <w:unhideWhenUsed/>
   </w:style>
@@ -1458,6 +1335,244 @@
         <w:tab w:val="right" w:pos="13680"/>
       </w:tabs>
     </w:pPr>
+  </w:style>
+  <w:style w:type="paragraph" w:styleId="Header">
+    <w:name w:val="header"/>
+    <w:basedOn w:val="Normal"/>
+    <w:link w:val="HeaderChar"/>
+    <w:uiPriority w:val="99"/>
+    <w:unhideWhenUsed/>
+    <w:rsid w:val="00B35DA7"/>
+    <w:pPr>
+      <w:tabs>
+        <w:tab w:val="center" w:pos="4320"/>
+        <w:tab w:val="right" w:pos="8640"/>
+      </w:tabs>
+    </w:pPr>
+  </w:style>
+  <w:style w:type="character" w:customStyle="1" w:styleId="HeaderChar">
+    <w:name w:val="Header Char"/>
+    <w:basedOn w:val="DefaultParagraphFont"/>
+    <w:link w:val="Header"/>
+    <w:uiPriority w:val="99"/>
+    <w:rsid w:val="00B35DA7"/>
+    <w:rPr>
+      <w:rFonts w:ascii="Times" w:hAnsi="Times" w:cs="Times"/>
+      <w:noProof/>
+      <w:color w:val="000000"/>
+    </w:rPr>
+  </w:style>
+  <w:style w:type="paragraph" w:styleId="Footer">
+    <w:name w:val="footer"/>
+    <w:basedOn w:val="Normal"/>
+    <w:link w:val="FooterChar"/>
+    <w:uiPriority w:val="99"/>
+    <w:unhideWhenUsed/>
+    <w:rsid w:val="00B35DA7"/>
+    <w:pPr>
+      <w:tabs>
+        <w:tab w:val="center" w:pos="4320"/>
+        <w:tab w:val="right" w:pos="8640"/>
+      </w:tabs>
+    </w:pPr>
+  </w:style>
+  <w:style w:type="character" w:customStyle="1" w:styleId="FooterChar">
+    <w:name w:val="Footer Char"/>
+    <w:basedOn w:val="DefaultParagraphFont"/>
+    <w:link w:val="Footer"/>
+    <w:uiPriority w:val="99"/>
+    <w:rsid w:val="00B35DA7"/>
+    <w:rPr>
+      <w:rFonts w:ascii="Times" w:hAnsi="Times" w:cs="Times"/>
+      <w:noProof/>
+      <w:color w:val="000000"/>
+    </w:rPr>
+  </w:style>
+</w:styles>
+</file>
+
+<file path=word/stylesWithEffects.xml><?xml version="1.0" encoding="utf-8"?>
+<w:styles xmlns:wpc="http://schemas.microsoft.com/office/word/2010/wordprocessingCanvas" xmlns:mo="http://schemas.microsoft.com/office/mac/office/2008/main" xmlns:mc="http://schemas.openxmlformats.org/markup-compatibility/2006" xmlns:mv="urn:schemas-microsoft-com:mac:vml" xmlns:o="urn:schemas-microsoft-com:office:office" xmlns:r="http://schemas.openxmlformats.org/officeDocument/2006/relationships" xmlns:m="http://schemas.openxmlformats.org/officeDocument/2006/math" xmlns:v="urn:schemas-microsoft-com:vml" xmlns:wp14="http://schemas.microsoft.com/office/word/2010/wordprocessingDrawing" xmlns:wp="http://schemas.openxmlformats.org/drawingml/2006/wordprocessingDrawing" xmlns:w10="urn:schemas-microsoft-com:office:word" xmlns:w="http://schemas.openxmlformats.org/wordprocessingml/2006/main" xmlns:w14="http://schemas.microsoft.com/office/word/2010/wordml" xmlns:wpg="http://schemas.microsoft.com/office/word/2010/wordprocessingGroup" xmlns:wpi="http://schemas.microsoft.com/office/word/2010/wordprocessingInk" xmlns:wne="http://schemas.microsoft.com/office/word/2006/wordml" xmlns:wps="http://schemas.microsoft.com/office/word/2010/wordprocessingShape" mc:Ignorable="w14 wp14">
+  <w:docDefaults>
+    <w:rPrDefault>
+      <w:rPr>
+        <w:rFonts w:asciiTheme="minorHAnsi" w:eastAsiaTheme="minorEastAsia" w:hAnsiTheme="minorHAnsi" w:cstheme="minorBidi"/>
+        <w:sz w:val="24"/>
+        <w:szCs w:val="24"/>
+        <w:lang w:val="en-US" w:eastAsia="ja-JP" w:bidi="ar-SA"/>
+      </w:rPr>
+    </w:rPrDefault>
+    <w:pPrDefault/>
+  </w:docDefaults>
+  <w:latentStyles w:defLockedState="0" w:defUIPriority="99" w:defSemiHidden="1" w:defUnhideWhenUsed="1" w:defQFormat="0" w:count="276">
+    <w:lsdException w:name="Normal" w:semiHidden="0" w:uiPriority="0" w:unhideWhenUsed="0" w:qFormat="1"/>
+    <w:lsdException w:name="heading 1" w:semiHidden="0" w:uiPriority="9" w:unhideWhenUsed="0" w:qFormat="1"/>
+    <w:lsdException w:name="heading 2" w:uiPriority="9" w:qFormat="1"/>
+    <w:lsdException w:name="heading 3" w:uiPriority="9" w:qFormat="1"/>
+    <w:lsdException w:name="heading 4" w:uiPriority="9" w:qFormat="1"/>
+    <w:lsdException w:name="heading 5" w:uiPriority="9" w:qFormat="1"/>
+    <w:lsdException w:name="heading 6" w:uiPriority="9" w:qFormat="1"/>
+    <w:lsdException w:name="heading 7" w:uiPriority="9" w:qFormat="1"/>
+    <w:lsdException w:name="heading 8" w:uiPriority="9" w:qFormat="1"/>
+    <w:lsdException w:name="heading 9" w:uiPriority="9" w:qFormat="1"/>
+    <w:lsdException w:name="toc 1" w:uiPriority="39"/>
+    <w:lsdException w:name="toc 2" w:uiPriority="39"/>
+    <w:lsdException w:name="toc 3" w:uiPriority="39"/>
+    <w:lsdException w:name="toc 4" w:uiPriority="39"/>
+    <w:lsdException w:name="toc 5" w:uiPriority="39"/>
+    <w:lsdException w:name="toc 6" w:uiPriority="39"/>
+    <w:lsdException w:name="toc 7" w:uiPriority="39"/>
+    <w:lsdException w:name="toc 8" w:uiPriority="39"/>
+    <w:lsdException w:name="toc 9" w:uiPriority="39"/>
+    <w:lsdException w:name="caption" w:uiPriority="35" w:qFormat="1"/>
+    <w:lsdException w:name="Title" w:semiHidden="0" w:uiPriority="10" w:unhideWhenUsed="0" w:qFormat="1"/>
+    <w:lsdException w:name="Default Paragraph Font" w:uiPriority="1"/>
+    <w:lsdException w:name="Subtitle" w:semiHidden="0" w:uiPriority="11" w:unhideWhenUsed="0" w:qFormat="1"/>
+    <w:lsdException w:name="Strong" w:semiHidden="0" w:uiPriority="22" w:unhideWhenUsed="0" w:qFormat="1"/>
+    <w:lsdException w:name="Emphasis" w:semiHidden="0" w:uiPriority="20" w:unhideWhenUsed="0" w:qFormat="1"/>
+    <w:lsdException w:name="Table Grid" w:semiHidden="0" w:uiPriority="59" w:unhideWhenUsed="0"/>
+    <w:lsdException w:name="Placeholder Text" w:unhideWhenUsed="0"/>
+    <w:lsdException w:name="No Spacing" w:semiHidden="0" w:uiPriority="1" w:unhideWhenUsed="0" w:qFormat="1"/>
+    <w:lsdException w:name="Light Shading" w:semiHidden="0" w:uiPriority="60" w:unhideWhenUsed="0"/>
+    <w:lsdException w:name="Light List" w:semiHidden="0" w:uiPriority="61" w:unhideWhenUsed="0"/>
+    <w:lsdException w:name="Light Grid" w:semiHidden="0" w:uiPriority="62" w:unhideWhenUsed="0"/>
+    <w:lsdException w:name="Medium Shading 1" w:semiHidden="0" w:uiPriority="63" w:unhideWhenUsed="0"/>
+    <w:lsdException w:name="Medium Shading 2" w:semiHidden="0" w:uiPriority="64" w:unhideWhenUsed="0"/>
+    <w:lsdException w:name="Medium List 1" w:semiHidden="0" w:uiPriority="65" w:unhideWhenUsed="0"/>
+    <w:lsdException w:name="Medium List 2" w:semiHidden="0" w:uiPriority="66" w:unhideWhenUsed="0"/>
+    <w:lsdException w:name="Medium Grid 1" w:semiHidden="0" w:uiPriority="67" w:unhideWhenUsed="0"/>
+    <w:lsdException w:name="Medium Grid 2" w:semiHidden="0" w:uiPriority="68" w:unhideWhenUsed="0"/>
+    <w:lsdException w:name="Medium Grid 3" w:semiHidden="0" w:uiPriority="69" w:unhideWhenUsed="0"/>
+    <w:lsdException w:name="Dark List" w:semiHidden="0" w:uiPriority="70" w:unhideWhenUsed="0"/>
+    <w:lsdException w:name="Colorful Shading" w:semiHidden="0" w:uiPriority="71" w:unhideWhenUsed="0"/>
+    <w:lsdException w:name="Colorful List" w:semiHidden="0" w:uiPriority="72" w:unhideWhenUsed="0"/>
+    <w:lsdException w:name="Colorful Grid" w:semiHidden="0" w:uiPriority="73" w:unhideWhenUsed="0"/>
+    <w:lsdException w:name="Light Shading Accent 1" w:semiHidden="0" w:uiPriority="60" w:unhideWhenUsed="0"/>
+    <w:lsdException w:name="Light List Accent 1" w:semiHidden="0" w:uiPriority="61" w:unhideWhenUsed="0"/>
+    <w:lsdException w:name="Light Grid Accent 1" w:semiHidden="0" w:uiPriority="62" w:unhideWhenUsed="0"/>
+    <w:lsdException w:name="Medium Shading 1 Accent 1" w:semiHidden="0" w:uiPriority="63" w:unhideWhenUsed="0"/>
+    <w:lsdException w:name="Medium Shading 2 Accent 1" w:semiHidden="0" w:uiPriority="64" w:unhideWhenUsed="0"/>
+    <w:lsdException w:name="Medium List 1 Accent 1" w:semiHidden="0" w:uiPriority="65" w:unhideWhenUsed="0"/>
+    <w:lsdException w:name="Revision" w:unhideWhenUsed="0"/>
+    <w:lsdException w:name="List Paragraph" w:semiHidden="0" w:uiPriority="34" w:unhideWhenUsed="0" w:qFormat="1"/>
+    <w:lsdException w:name="Quote" w:semiHidden="0" w:uiPriority="29" w:unhideWhenUsed="0" w:qFormat="1"/>
+    <w:lsdException w:name="Intense Quote" w:semiHidden="0" w:uiPriority="30" w:unhideWhenUsed="0" w:qFormat="1"/>
+    <w:lsdException w:name="Medium List 2 Accent 1" w:semiHidden="0" w:uiPriority="66" w:unhideWhenUsed="0"/>
+    <w:lsdException w:name="Medium Grid 1 Accent 1" w:semiHidden="0" w:uiPriority="67" w:unhideWhenUsed="0"/>
+    <w:lsdException w:name="Medium Grid 2 Accent 1" w:semiHidden="0" w:uiPriority="68" w:unhideWhenUsed="0"/>
+    <w:lsdException w:name="Medium Grid 3 Accent 1" w:semiHidden="0" w:uiPriority="69" w:unhideWhenUsed="0"/>
+    <w:lsdException w:name="Dark List Accent 1" w:semiHidden="0" w:uiPriority="70" w:unhideWhenUsed="0"/>
+    <w:lsdException w:name="Colorful Shading Accent 1" w:semiHidden="0" w:uiPriority="71" w:unhideWhenUsed="0"/>
+    <w:lsdException w:name="Colorful List Accent 1" w:semiHidden="0" w:uiPriority="72" w:unhideWhenUsed="0"/>
+    <w:lsdException w:name="Colorful Grid Accent 1" w:semiHidden="0" w:uiPriority="73" w:unhideWhenUsed="0"/>
+    <w:lsdException w:name="Light Shading Accent 2" w:semiHidden="0" w:uiPriority="60" w:unhideWhenUsed="0"/>
+    <w:lsdException w:name="Light List Accent 2" w:semiHidden="0" w:uiPriority="61" w:unhideWhenUsed="0"/>
+    <w:lsdException w:name="Light Grid Accent 2" w:semiHidden="0" w:uiPriority="62" w:unhideWhenUsed="0"/>
+    <w:lsdException w:name="Medium Shading 1 Accent 2" w:semiHidden="0" w:uiPriority="63" w:unhideWhenUsed="0"/>
+    <w:lsdException w:name="Medium Shading 2 Accent 2" w:semiHidden="0" w:uiPriority="64" w:unhideWhenUsed="0"/>
+    <w:lsdException w:name="Medium List 1 Accent 2" w:semiHidden="0" w:uiPriority="65" w:unhideWhenUsed="0"/>
+    <w:lsdException w:name="Medium List 2 Accent 2" w:semiHidden="0" w:uiPriority="66" w:unhideWhenUsed="0"/>
+    <w:lsdException w:name="Medium Grid 1 Accent 2" w:semiHidden="0" w:uiPriority="67" w:unhideWhenUsed="0"/>
+    <w:lsdException w:name="Medium Grid 2 Accent 2" w:semiHidden="0" w:uiPriority="68" w:unhideWhenUsed="0"/>
+    <w:lsdException w:name="Medium Grid 3 Accent 2" w:semiHidden="0" w:uiPriority="69" w:unhideWhenUsed="0"/>
+    <w:lsdException w:name="Dark List Accent 2" w:semiHidden="0" w:uiPriority="70" w:unhideWhenUsed="0"/>
+    <w:lsdException w:name="Colorful Shading Accent 2" w:semiHidden="0" w:uiPriority="71" w:unhideWhenUsed="0"/>
+    <w:lsdException w:name="Colorful List Accent 2" w:semiHidden="0" w:uiPriority="72" w:unhideWhenUsed="0"/>
+    <w:lsdException w:name="Colorful Grid Accent 2" w:semiHidden="0" w:uiPriority="73" w:unhideWhenUsed="0"/>
+    <w:lsdException w:name="Light Shading Accent 3" w:semiHidden="0" w:uiPriority="60" w:unhideWhenUsed="0"/>
+    <w:lsdException w:name="Light List Accent 3" w:semiHidden="0" w:uiPriority="61" w:unhideWhenUsed="0"/>
+    <w:lsdException w:name="Light Grid Accent 3" w:semiHidden="0" w:uiPriority="62" w:unhideWhenUsed="0"/>
+    <w:lsdException w:name="Medium Shading 1 Accent 3" w:semiHidden="0" w:uiPriority="63" w:unhideWhenUsed="0"/>
+    <w:lsdException w:name="Medium Shading 2 Accent 3" w:semiHidden="0" w:uiPriority="64" w:unhideWhenUsed="0"/>
+    <w:lsdException w:name="Medium List 1 Accent 3" w:semiHidden="0" w:uiPriority="65" w:unhideWhenUsed="0"/>
+    <w:lsdException w:name="Medium List 2 Accent 3" w:semiHidden="0" w:uiPriority="66" w:unhideWhenUsed="0"/>
+    <w:lsdException w:name="Medium Grid 1 Accent 3" w:semiHidden="0" w:uiPriority="67" w:unhideWhenUsed="0"/>
+    <w:lsdException w:name="Medium Grid 2 Accent 3" w:semiHidden="0" w:uiPriority="68" w:unhideWhenUsed="0"/>
+    <w:lsdException w:name="Medium Grid 3 Accent 3" w:semiHidden="0" w:uiPriority="69" w:unhideWhenUsed="0"/>
+    <w:lsdException w:name="Dark List Accent 3" w:semiHidden="0" w:uiPriority="70" w:unhideWhenUsed="0"/>
+    <w:lsdException w:name="Colorful Shading Accent 3" w:semiHidden="0" w:uiPriority="71" w:unhideWhenUsed="0"/>
+    <w:lsdException w:name="Colorful List Accent 3" w:semiHidden="0" w:uiPriority="72" w:unhideWhenUsed="0"/>
+    <w:lsdException w:name="Colorful Grid Accent 3" w:semiHidden="0" w:uiPriority="73" w:unhideWhenUsed="0"/>
+    <w:lsdException w:name="Light Shading Accent 4" w:semiHidden="0" w:uiPriority="60" w:unhideWhenUsed="0"/>
+    <w:lsdException w:name="Light List Accent 4" w:semiHidden="0" w:uiPriority="61" w:unhideWhenUsed="0"/>
+    <w:lsdException w:name="Light Grid Accent 4" w:semiHidden="0" w:uiPriority="62" w:unhideWhenUsed="0"/>
+    <w:lsdException w:name="Medium Shading 1 Accent 4" w:semiHidden="0" w:uiPriority="63" w:unhideWhenUsed="0"/>
+    <w:lsdException w:name="Medium Shading 2 Accent 4" w:semiHidden="0" w:uiPriority="64" w:unhideWhenUsed="0"/>
+    <w:lsdException w:name="Medium List 1 Accent 4" w:semiHidden="0" w:uiPriority="65" w:unhideWhenUsed="0"/>
+    <w:lsdException w:name="Medium List 2 Accent 4" w:semiHidden="0" w:uiPriority="66" w:unhideWhenUsed="0"/>
+    <w:lsdException w:name="Medium Grid 1 Accent 4" w:semiHidden="0" w:uiPriority="67" w:unhideWhenUsed="0"/>
+    <w:lsdException w:name="Medium Grid 2 Accent 4" w:semiHidden="0" w:uiPriority="68" w:unhideWhenUsed="0"/>
+    <w:lsdException w:name="Medium Grid 3 Accent 4" w:semiHidden="0" w:uiPriority="69" w:unhideWhenUsed="0"/>
+    <w:lsdException w:name="Dark List Accent 4" w:semiHidden="0" w:uiPriority="70" w:unhideWhenUsed="0"/>
+    <w:lsdException w:name="Colorful Shading Accent 4" w:semiHidden="0" w:uiPriority="71" w:unhideWhenUsed="0"/>
+    <w:lsdException w:name="Colorful List Accent 4" w:semiHidden="0" w:uiPriority="72" w:unhideWhenUsed="0"/>
+    <w:lsdException w:name="Colorful Grid Accent 4" w:semiHidden="0" w:uiPriority="73" w:unhideWhenUsed="0"/>
+    <w:lsdException w:name="Light Shading Accent 5" w:semiHidden="0" w:uiPriority="60" w:unhideWhenUsed="0"/>
+    <w:lsdException w:name="Light List Accent 5" w:semiHidden="0" w:uiPriority="61" w:unhideWhenUsed="0"/>
+    <w:lsdException w:name="Light Grid Accent 5" w:semiHidden="0" w:uiPriority="62" w:unhideWhenUsed="0"/>
+    <w:lsdException w:name="Medium Shading 1 Accent 5" w:semiHidden="0" w:uiPriority="63" w:unhideWhenUsed="0"/>
+    <w:lsdException w:name="Medium Shading 2 Accent 5" w:semiHidden="0" w:uiPriority="64" w:unhideWhenUsed="0"/>
+    <w:lsdException w:name="Medium List 1 Accent 5" w:semiHidden="0" w:uiPriority="65" w:unhideWhenUsed="0"/>
+    <w:lsdException w:name="Medium List 2 Accent 5" w:semiHidden="0" w:uiPriority="66" w:unhideWhenUsed="0"/>
+    <w:lsdException w:name="Medium Grid 1 Accent 5" w:semiHidden="0" w:uiPriority="67" w:unhideWhenUsed="0"/>
+    <w:lsdException w:name="Medium Grid 2 Accent 5" w:semiHidden="0" w:uiPriority="68" w:unhideWhenUsed="0"/>
+    <w:lsdException w:name="Medium Grid 3 Accent 5" w:semiHidden="0" w:uiPriority="69" w:unhideWhenUsed="0"/>
+    <w:lsdException w:name="Dark List Accent 5" w:semiHidden="0" w:uiPriority="70" w:unhideWhenUsed="0"/>
+    <w:lsdException w:name="Colorful Shading Accent 5" w:semiHidden="0" w:uiPriority="71" w:unhideWhenUsed="0"/>
+    <w:lsdException w:name="Colorful List Accent 5" w:semiHidden="0" w:uiPriority="72" w:unhideWhenUsed="0"/>
+    <w:lsdException w:name="Colorful Grid Accent 5" w:semiHidden="0" w:uiPriority="73" w:unhideWhenUsed="0"/>
+    <w:lsdException w:name="Light Shading Accent 6" w:semiHidden="0" w:uiPriority="60" w:unhideWhenUsed="0"/>
+    <w:lsdException w:name="Light List Accent 6" w:semiHidden="0" w:uiPriority="61" w:unhideWhenUsed="0"/>
+    <w:lsdException w:name="Light Grid Accent 6" w:semiHidden="0" w:uiPriority="62" w:unhideWhenUsed="0"/>
+    <w:lsdException w:name="Medium Shading 1 Accent 6" w:semiHidden="0" w:uiPriority="63" w:unhideWhenUsed="0"/>
+    <w:lsdException w:name="Medium Shading 2 Accent 6" w:semiHidden="0" w:uiPriority="64" w:unhideWhenUsed="0"/>
+    <w:lsdException w:name="Medium List 1 Accent 6" w:semiHidden="0" w:uiPriority="65" w:unhideWhenUsed="0"/>
+    <w:lsdException w:name="Medium List 2 Accent 6" w:semiHidden="0" w:uiPriority="66" w:unhideWhenUsed="0"/>
+    <w:lsdException w:name="Medium Grid 1 Accent 6" w:semiHidden="0" w:uiPriority="67" w:unhideWhenUsed="0"/>
+    <w:lsdException w:name="Medium Grid 2 Accent 6" w:semiHidden="0" w:uiPriority="68" w:unhideWhenUsed="0"/>
+    <w:lsdException w:name="Medium Grid 3 Accent 6" w:semiHidden="0" w:uiPriority="69" w:unhideWhenUsed="0"/>
+    <w:lsdException w:name="Dark List Accent 6" w:semiHidden="0" w:uiPriority="70" w:unhideWhenUsed="0"/>
+    <w:lsdException w:name="Colorful Shading Accent 6" w:semiHidden="0" w:uiPriority="71" w:unhideWhenUsed="0"/>
+    <w:lsdException w:name="Colorful List Accent 6" w:semiHidden="0" w:uiPriority="72" w:unhideWhenUsed="0"/>
+    <w:lsdException w:name="Colorful Grid Accent 6" w:semiHidden="0" w:uiPriority="73" w:unhideWhenUsed="0"/>
+    <w:lsdException w:name="Subtle Emphasis" w:semiHidden="0" w:uiPriority="19" w:unhideWhenUsed="0" w:qFormat="1"/>
+    <w:lsdException w:name="Intense Emphasis" w:semiHidden="0" w:uiPriority="21" w:unhideWhenUsed="0" w:qFormat="1"/>
+    <w:lsdException w:name="Subtle Reference" w:semiHidden="0" w:uiPriority="31" w:unhideWhenUsed="0" w:qFormat="1"/>
+    <w:lsdException w:name="Intense Reference" w:semiHidden="0" w:uiPriority="32" w:unhideWhenUsed="0" w:qFormat="1"/>
+    <w:lsdException w:name="Book Title" w:semiHidden="0" w:uiPriority="33" w:unhideWhenUsed="0" w:qFormat="1"/>
+    <w:lsdException w:name="Bibliography" w:uiPriority="37"/>
+    <w:lsdException w:name="TOC Heading" w:uiPriority="39" w:qFormat="1"/>
+  </w:latentStyles>
+  <w:style w:type="paragraph" w:default="1" w:styleId="Normal">
+    <w:name w:val="Normal"/>
+    <w:qFormat/>
+  </w:style>
+  <w:style w:type="character" w:default="1" w:styleId="DefaultParagraphFont">
+    <w:name w:val="Default Paragraph Font"/>
+    <w:uiPriority w:val="1"/>
+    <w:semiHidden/>
+    <w:unhideWhenUsed/>
+  </w:style>
+  <w:style w:type="table" w:default="1" w:styleId="TableNormal">
+    <w:name w:val="Normal Table"/>
+    <w:uiPriority w:val="99"/>
+    <w:semiHidden/>
+    <w:unhideWhenUsed/>
+    <w:tblPr>
+      <w:tblInd w:w="0" w:type="dxa"/>
+      <w:tblCellMar>
+        <w:top w:w="0" w:type="dxa"/>
+        <w:left w:w="108" w:type="dxa"/>
+        <w:bottom w:w="0" w:type="dxa"/>
+        <w:right w:w="108" w:type="dxa"/>
+      </w:tblCellMar>
+    </w:tblPr>
+  </w:style>
+  <w:style w:type="numbering" w:default="1" w:styleId="NoList">
+    <w:name w:val="No List"/>
+    <w:uiPriority w:val="99"/>
+    <w:semiHidden/>
+    <w:unhideWhenUsed/>
   </w:style>
 </w:styles>
 </file>

</xml_diff>